<commit_message>
Revert "Market Research Change"
This reverts commit de69b1a43163160b417a1e97c50c48ee051a268c.
</commit_message>
<xml_diff>
--- a/Documentation/Meeting Notes/May 11 2015/To Do List.docx
+++ b/Documentation/Meeting Notes/May 11 2015/To Do List.docx
@@ -73,11 +73,6 @@
       <w:r>
         <w:t>Bentley</w:t>
       </w:r>
-      <w:r>
-        <w:t xml:space="preserve"> Work Package Server</w:t>
-      </w:r>
-      <w:bookmarkStart w:id="0" w:name="_GoBack"/>
-      <w:bookmarkEnd w:id="0"/>
     </w:p>
     <w:p>
       <w:pPr>
@@ -90,6 +85,8 @@
       <w:r>
         <w:t>Aveva</w:t>
       </w:r>
+      <w:bookmarkStart w:id="0" w:name="_GoBack"/>
+      <w:bookmarkEnd w:id="0"/>
     </w:p>
     <w:p/>
     <w:p>

</xml_diff>